<commit_message>
Début grille "test effectués"
</commit_message>
<xml_diff>
--- a/Doc/Documentation de projet.docx
+++ b/Doc/Documentation de projet.docx
@@ -257,11 +257,11 @@
             <w:drawing>
               <wp:anchor distT="0" distB="0" distL="114300" distR="114300" simplePos="0" relativeHeight="251657216" behindDoc="0" locked="0" layoutInCell="1" allowOverlap="1" wp14:anchorId="77E6E388" wp14:editId="2806887D">
                 <wp:simplePos x="0" y="0"/>
-                <wp:positionH relativeFrom="column">
-                  <wp:posOffset>2314575</wp:posOffset>
+                <wp:positionH relativeFrom="margin">
+                  <wp:align>center</wp:align>
                 </wp:positionH>
                 <wp:positionV relativeFrom="paragraph">
-                  <wp:posOffset>76200</wp:posOffset>
+                  <wp:posOffset>85725</wp:posOffset>
                 </wp:positionV>
                 <wp:extent cx="1142365" cy="866140"/>
                 <wp:effectExtent l="0" t="0" r="0" b="0"/>
@@ -313,6 +313,7 @@
                           <w:p>
                             <w:pPr>
                               <w:pStyle w:val="Help"/>
+                              <w:jc w:val="center"/>
                               <w:rPr>
                                 <w:lang w:val="fr-CH"/>
                               </w:rPr>
@@ -331,6 +332,7 @@
                           <w:p>
                             <w:pPr>
                               <w:pStyle w:val="Help"/>
+                              <w:jc w:val="center"/>
                               <w:rPr>
                                 <w:lang w:val="fr-CH"/>
                               </w:rPr>
@@ -365,12 +367,13 @@
                 <v:stroke joinstyle="miter"/>
                 <v:path gradientshapeok="t" o:connecttype="rect"/>
               </v:shapetype>
-              <v:shape id="Zone de texte 4" o:spid="_x0000_s1026" type="#_x0000_t202" style="position:absolute;left:0;text-align:left;margin-left:182.25pt;margin-top:6pt;width:89.95pt;height:68.2pt;z-index:251657216;visibility:visible;mso-wrap-style:none;mso-width-percent:0;mso-height-percent:0;mso-wrap-distance-left:9pt;mso-wrap-distance-top:0;mso-wrap-distance-right:9pt;mso-wrap-distance-bottom:0;mso-position-horizontal:absolute;mso-position-horizontal-relative:text;mso-position-vertical:absolute;mso-position-vertical-relative:text;mso-width-percent:0;mso-height-percent:0;mso-width-relative:page;mso-height-relative:page;v-text-anchor:top" o:gfxdata="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" filled="f" stroked="f">
+              <v:shape id="Zone de texte 4" o:spid="_x0000_s1026" type="#_x0000_t202" style="position:absolute;left:0;text-align:left;margin-left:0;margin-top:6.75pt;width:89.95pt;height:68.2pt;z-index:251657216;visibility:visible;mso-wrap-style:none;mso-width-percent:0;mso-height-percent:0;mso-wrap-distance-left:9pt;mso-wrap-distance-top:0;mso-wrap-distance-right:9pt;mso-wrap-distance-bottom:0;mso-position-horizontal:center;mso-position-horizontal-relative:margin;mso-position-vertical:absolute;mso-position-vertical-relative:text;mso-width-percent:0;mso-height-percent:0;mso-width-relative:page;mso-height-relative:page;v-text-anchor:top" o:gfxdata="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" filled="f" stroked="f">
                 <v:textbox>
                   <w:txbxContent>
                     <w:p>
                       <w:pPr>
                         <w:pStyle w:val="Help"/>
+                        <w:jc w:val="center"/>
                         <w:rPr>
                           <w:lang w:val="fr-CH"/>
                         </w:rPr>
@@ -389,6 +392,7 @@
                     <w:p>
                       <w:pPr>
                         <w:pStyle w:val="Help"/>
+                        <w:jc w:val="center"/>
                         <w:rPr>
                           <w:lang w:val="fr-CH"/>
                         </w:rPr>
@@ -402,6 +406,7 @@
                     </w:p>
                   </w:txbxContent>
                 </v:textbox>
+                <w10:wrap anchorx="margin"/>
               </v:shape>
             </w:pict>
           </mc:Fallback>
@@ -5425,6 +5430,128 @@
       <w:bookmarkEnd w:id="40"/>
       <w:bookmarkEnd w:id="41"/>
     </w:p>
+    <w:p/>
+    <w:tbl>
+      <w:tblPr>
+        <w:tblStyle w:val="Grilledutableau"/>
+        <w:tblW w:w="0" w:type="auto"/>
+        <w:tblLook w:val="04A0" w:firstRow="1" w:lastRow="0" w:firstColumn="1" w:lastColumn="0" w:noHBand="0" w:noVBand="1"/>
+      </w:tblPr>
+      <w:tblGrid>
+        <w:gridCol w:w="4530"/>
+        <w:gridCol w:w="4530"/>
+      </w:tblGrid>
+      <w:tr>
+        <w:trPr>
+          <w:trHeight w:val="611"/>
+        </w:trPr>
+        <w:tc>
+          <w:tcPr>
+            <w:tcW w:w="4530" w:type="dxa"/>
+          </w:tcPr>
+          <w:p/>
+        </w:tc>
+        <w:tc>
+          <w:tcPr>
+            <w:tcW w:w="4530" w:type="dxa"/>
+          </w:tcPr>
+          <w:p>
+            <w:pPr>
+              <w:jc w:val="center"/>
+            </w:pPr>
+            <w:bookmarkStart w:id="42" w:name="_GoBack"/>
+            <w:bookmarkEnd w:id="42"/>
+          </w:p>
+        </w:tc>
+      </w:tr>
+      <w:tr>
+        <w:tc>
+          <w:tcPr>
+            <w:tcW w:w="4530" w:type="dxa"/>
+          </w:tcPr>
+          <w:p>
+            <w:r>
+              <w:t>Lancer le jeu</w:t>
+            </w:r>
+          </w:p>
+        </w:tc>
+        <w:tc>
+          <w:tcPr>
+            <w:tcW w:w="4530" w:type="dxa"/>
+          </w:tcPr>
+          <w:p/>
+        </w:tc>
+      </w:tr>
+      <w:tr>
+        <w:tc>
+          <w:tcPr>
+            <w:tcW w:w="4530" w:type="dxa"/>
+          </w:tcPr>
+          <w:p>
+            <w:r>
+              <w:t>Menu</w:t>
+            </w:r>
+          </w:p>
+        </w:tc>
+        <w:tc>
+          <w:tcPr>
+            <w:tcW w:w="4530" w:type="dxa"/>
+          </w:tcPr>
+          <w:p/>
+        </w:tc>
+      </w:tr>
+      <w:tr>
+        <w:tc>
+          <w:tcPr>
+            <w:tcW w:w="4530" w:type="dxa"/>
+          </w:tcPr>
+          <w:p>
+            <w:r>
+              <w:t>Grille</w:t>
+            </w:r>
+          </w:p>
+        </w:tc>
+        <w:tc>
+          <w:tcPr>
+            <w:tcW w:w="4530" w:type="dxa"/>
+          </w:tcPr>
+          <w:p/>
+        </w:tc>
+      </w:tr>
+      <w:tr>
+        <w:tc>
+          <w:tcPr>
+            <w:tcW w:w="4530" w:type="dxa"/>
+          </w:tcPr>
+          <w:p>
+            <w:r>
+              <w:t>Quitter</w:t>
+            </w:r>
+          </w:p>
+        </w:tc>
+        <w:tc>
+          <w:tcPr>
+            <w:tcW w:w="4530" w:type="dxa"/>
+          </w:tcPr>
+          <w:p/>
+        </w:tc>
+      </w:tr>
+      <w:tr>
+        <w:tc>
+          <w:tcPr>
+            <w:tcW w:w="4530" w:type="dxa"/>
+          </w:tcPr>
+          <w:p/>
+        </w:tc>
+        <w:tc>
+          <w:tcPr>
+            <w:tcW w:w="4530" w:type="dxa"/>
+          </w:tcPr>
+          <w:p/>
+        </w:tc>
+      </w:tr>
+    </w:tbl>
+    <w:p/>
     <w:p>
       <w:pPr>
         <w:pStyle w:val="Titre2"/>
@@ -5433,9 +5560,9 @@
           <w:iCs/>
         </w:rPr>
       </w:pPr>
-      <w:bookmarkStart w:id="42" w:name="_Toc25553322"/>
-      <w:bookmarkStart w:id="43" w:name="_Toc71691026"/>
-      <w:bookmarkStart w:id="44" w:name="_Toc2333871"/>
+      <w:bookmarkStart w:id="43" w:name="_Toc25553322"/>
+      <w:bookmarkStart w:id="44" w:name="_Toc71691026"/>
+      <w:bookmarkStart w:id="45" w:name="_Toc2333871"/>
       <w:r>
         <w:rPr>
           <w:i w:val="0"/>
@@ -5443,7 +5570,7 @@
         </w:rPr>
         <w:t xml:space="preserve">Erreurs </w:t>
       </w:r>
-      <w:bookmarkEnd w:id="42"/>
+      <w:bookmarkEnd w:id="43"/>
       <w:r>
         <w:rPr>
           <w:i w:val="0"/>
@@ -5451,8 +5578,8 @@
         </w:rPr>
         <w:t>restantes</w:t>
       </w:r>
-      <w:bookmarkEnd w:id="43"/>
       <w:bookmarkEnd w:id="44"/>
+      <w:bookmarkEnd w:id="45"/>
       <w:r>
         <w:rPr>
           <w:i w:val="0"/>
@@ -5465,7 +5592,7 @@
       <w:pPr>
         <w:pStyle w:val="Help"/>
       </w:pPr>
-      <w:bookmarkStart w:id="45" w:name="_Toc25553323"/>
+      <w:bookmarkStart w:id="46" w:name="_Toc25553323"/>
       <w:r>
         <w:t xml:space="preserve">S'il reste encore des </w:t>
       </w:r>
@@ -5501,7 +5628,7 @@
       <w:r>
         <w:t>Conséquences sur l'utilisation du produit</w:t>
       </w:r>
-      <w:bookmarkEnd w:id="45"/>
+      <w:bookmarkEnd w:id="46"/>
     </w:p>
     <w:p>
       <w:pPr>
@@ -5522,18 +5649,18 @@
           <w:tab w:val="num" w:pos="360"/>
         </w:tabs>
       </w:pPr>
-      <w:bookmarkStart w:id="46" w:name="_Toc25553328"/>
-      <w:bookmarkStart w:id="47" w:name="_Toc71703263"/>
-      <w:bookmarkStart w:id="48" w:name="_Toc2333872"/>
+      <w:bookmarkStart w:id="47" w:name="_Toc25553328"/>
+      <w:bookmarkStart w:id="48" w:name="_Toc71703263"/>
+      <w:bookmarkStart w:id="49" w:name="_Toc2333872"/>
       <w:r>
         <w:t>C</w:t>
       </w:r>
-      <w:bookmarkEnd w:id="46"/>
       <w:bookmarkEnd w:id="47"/>
+      <w:bookmarkEnd w:id="48"/>
       <w:r>
         <w:t>onclusions</w:t>
       </w:r>
-      <w:bookmarkEnd w:id="48"/>
+      <w:bookmarkEnd w:id="49"/>
     </w:p>
     <w:p>
       <w:pPr>
@@ -5615,16 +5742,16 @@
           <w:tab w:val="num" w:pos="360"/>
         </w:tabs>
       </w:pPr>
-      <w:bookmarkStart w:id="49" w:name="_Toc71703264"/>
-      <w:bookmarkStart w:id="50" w:name="_Toc2333873"/>
+      <w:bookmarkStart w:id="50" w:name="_Toc71703264"/>
+      <w:bookmarkStart w:id="51" w:name="_Toc2333873"/>
       <w:r>
         <w:t>A</w:t>
       </w:r>
-      <w:bookmarkEnd w:id="49"/>
+      <w:bookmarkEnd w:id="50"/>
       <w:r>
         <w:t>nnexes</w:t>
       </w:r>
-      <w:bookmarkEnd w:id="50"/>
+      <w:bookmarkEnd w:id="51"/>
     </w:p>
     <w:p>
       <w:pPr>
@@ -5634,8 +5761,8 @@
           <w:iCs/>
         </w:rPr>
       </w:pPr>
-      <w:bookmarkStart w:id="51" w:name="_Toc71703265"/>
-      <w:bookmarkStart w:id="52" w:name="_Toc2333874"/>
+      <w:bookmarkStart w:id="52" w:name="_Toc71703265"/>
+      <w:bookmarkStart w:id="53" w:name="_Toc2333874"/>
       <w:r>
         <w:rPr>
           <w:i w:val="0"/>
@@ -5643,8 +5770,8 @@
         </w:rPr>
         <w:t>Sources – Bibliographie</w:t>
       </w:r>
-      <w:bookmarkEnd w:id="51"/>
       <w:bookmarkEnd w:id="52"/>
+      <w:bookmarkEnd w:id="53"/>
     </w:p>
     <w:p>
       <w:pPr>
@@ -5676,9 +5803,9 @@
           <w:iCs/>
         </w:rPr>
       </w:pPr>
-      <w:bookmarkStart w:id="53" w:name="_Toc25553330"/>
-      <w:bookmarkStart w:id="54" w:name="_Toc71703266"/>
-      <w:bookmarkStart w:id="55" w:name="_Toc2333875"/>
+      <w:bookmarkStart w:id="54" w:name="_Toc25553330"/>
+      <w:bookmarkStart w:id="55" w:name="_Toc71703266"/>
+      <w:bookmarkStart w:id="56" w:name="_Toc2333875"/>
       <w:r>
         <w:rPr>
           <w:i w:val="0"/>
@@ -5686,8 +5813,8 @@
         </w:rPr>
         <w:t xml:space="preserve">Journal de bord </w:t>
       </w:r>
-      <w:bookmarkEnd w:id="53"/>
       <w:bookmarkEnd w:id="54"/>
+      <w:bookmarkEnd w:id="55"/>
       <w:r>
         <w:rPr>
           <w:i w:val="0"/>
@@ -5695,7 +5822,7 @@
         </w:rPr>
         <w:t>du projet</w:t>
       </w:r>
-      <w:bookmarkEnd w:id="55"/>
+      <w:bookmarkEnd w:id="56"/>
     </w:p>
     <w:p/>
     <w:tbl>
@@ -5799,11 +5926,109 @@
           </w:tcPr>
           <w:p>
             <w:r>
-              <w:t>Publication de la première version du document de projet" dans le journal de bord</w:t>
+              <w:t>Publication de la premièr</w:t>
+            </w:r>
+            <w:r>
+              <w:t>e version du document de projet</w:t>
+            </w:r>
+            <w:r>
+              <w:t xml:space="preserve"> dans le journal de bord</w:t>
             </w:r>
           </w:p>
         </w:tc>
       </w:tr>
+      <w:tr>
+        <w:tc>
+          <w:tcPr>
+            <w:tcW w:w="1134" w:type="dxa"/>
+          </w:tcPr>
+          <w:p>
+            <w:r>
+              <w:t>21.03.2019</w:t>
+            </w:r>
+          </w:p>
+        </w:tc>
+        <w:tc>
+          <w:tcPr>
+            <w:tcW w:w="7652" w:type="dxa"/>
+          </w:tcPr>
+          <w:p>
+            <w:r>
+              <w:t>Fin du sprint 3</w:t>
+            </w:r>
+          </w:p>
+        </w:tc>
+      </w:tr>
+      <w:tr>
+        <w:tc>
+          <w:tcPr>
+            <w:tcW w:w="1134" w:type="dxa"/>
+          </w:tcPr>
+          <w:p/>
+        </w:tc>
+        <w:tc>
+          <w:tcPr>
+            <w:tcW w:w="7652" w:type="dxa"/>
+          </w:tcPr>
+          <w:p/>
+        </w:tc>
+      </w:tr>
+      <w:tr>
+        <w:tc>
+          <w:tcPr>
+            <w:tcW w:w="1134" w:type="dxa"/>
+          </w:tcPr>
+          <w:p/>
+        </w:tc>
+        <w:tc>
+          <w:tcPr>
+            <w:tcW w:w="7652" w:type="dxa"/>
+          </w:tcPr>
+          <w:p/>
+        </w:tc>
+      </w:tr>
+      <w:tr>
+        <w:tc>
+          <w:tcPr>
+            <w:tcW w:w="1134" w:type="dxa"/>
+          </w:tcPr>
+          <w:p/>
+        </w:tc>
+        <w:tc>
+          <w:tcPr>
+            <w:tcW w:w="7652" w:type="dxa"/>
+          </w:tcPr>
+          <w:p/>
+        </w:tc>
+      </w:tr>
+      <w:tr>
+        <w:tc>
+          <w:tcPr>
+            <w:tcW w:w="1134" w:type="dxa"/>
+          </w:tcPr>
+          <w:p/>
+        </w:tc>
+        <w:tc>
+          <w:tcPr>
+            <w:tcW w:w="7652" w:type="dxa"/>
+          </w:tcPr>
+          <w:p/>
+        </w:tc>
+      </w:tr>
+      <w:tr>
+        <w:tc>
+          <w:tcPr>
+            <w:tcW w:w="1134" w:type="dxa"/>
+          </w:tcPr>
+          <w:p/>
+        </w:tc>
+        <w:tc>
+          <w:tcPr>
+            <w:tcW w:w="7652" w:type="dxa"/>
+          </w:tcPr>
+          <w:p/>
+        </w:tc>
+      </w:tr>
     </w:tbl>
     <w:p>
       <w:pPr>
@@ -5811,8 +6036,6 @@
           <w:szCs w:val="14"/>
         </w:rPr>
       </w:pPr>
-      <w:bookmarkStart w:id="56" w:name="_GoBack"/>
-      <w:bookmarkEnd w:id="56"/>
     </w:p>
     <w:sectPr>
       <w:headerReference w:type="default" r:id="rId10"/>
@@ -5888,7 +6111,7 @@
         <w:rStyle w:val="Numrodepage"/>
         <w:noProof/>
       </w:rPr>
-      <w:t>6</w:t>
+      <w:t>7</w:t>
     </w:r>
     <w:r>
       <w:rPr>
@@ -5899,27 +6122,14 @@
     <w:r>
       <w:tab/>
     </w:r>
-    <w:r>
-      <w:fldChar w:fldCharType="begin"/>
-    </w:r>
-    <w:r>
-      <w:instrText xml:space="preserve"> SAVEDATE  \* MERGEFORMAT </w:instrText>
-    </w:r>
-    <w:r>
-      <w:fldChar w:fldCharType="separate"/>
-    </w:r>
-    <w:r>
-      <w:rPr>
-        <w:noProof/>
-      </w:rPr>
-      <w:t>15/03/2019 12:15:00</w:t>
-    </w:r>
-    <w:r>
-      <w:rPr>
-        <w:noProof/>
-      </w:rPr>
-      <w:fldChar w:fldCharType="end"/>
-    </w:r>
+    <w:fldSimple w:instr=" SAVEDATE  \* MERGEFORMAT ">
+      <w:r>
+        <w:rPr>
+          <w:noProof/>
+        </w:rPr>
+        <w:t>18/03/2019 09:23:00</w:t>
+      </w:r>
+    </w:fldSimple>
     <w:r>
       <w:rPr>
         <w:rStyle w:val="Numrodepage"/>
@@ -6040,7 +6250,7 @@
         <w:sz w:val="36"/>
         <w:u w:val="single"/>
       </w:rPr>
-      <w:t>Titre Projet</w:t>
+      <w:t>Bataille Navale</w:t>
     </w:r>
   </w:p>
   <w:p/>

</xml_diff>

<commit_message>
mise a jour documentaion
</commit_message>
<xml_diff>
--- a/Doc/Documentation de projet.docx
+++ b/Doc/Documentation de projet.docx
@@ -5748,10 +5748,7 @@
         </w:tc>
       </w:tr>
     </w:tbl>
-    <w:p>
-      <w:bookmarkStart w:id="42" w:name="_GoBack"/>
-      <w:bookmarkEnd w:id="42"/>
-    </w:p>
+    <w:p/>
     <w:p>
       <w:pPr>
         <w:pStyle w:val="Titre2"/>
@@ -5760,9 +5757,9 @@
           <w:iCs/>
         </w:rPr>
       </w:pPr>
-      <w:bookmarkStart w:id="43" w:name="_Toc25553322"/>
-      <w:bookmarkStart w:id="44" w:name="_Toc71691026"/>
-      <w:bookmarkStart w:id="45" w:name="_Toc2333871"/>
+      <w:bookmarkStart w:id="42" w:name="_Toc25553322"/>
+      <w:bookmarkStart w:id="43" w:name="_Toc71691026"/>
+      <w:bookmarkStart w:id="44" w:name="_Toc2333871"/>
       <w:r>
         <w:rPr>
           <w:i w:val="0"/>
@@ -5770,7 +5767,7 @@
         </w:rPr>
         <w:t xml:space="preserve">Erreurs </w:t>
       </w:r>
-      <w:bookmarkEnd w:id="43"/>
+      <w:bookmarkEnd w:id="42"/>
       <w:r>
         <w:rPr>
           <w:i w:val="0"/>
@@ -5778,8 +5775,8 @@
         </w:rPr>
         <w:t>restantes</w:t>
       </w:r>
+      <w:bookmarkEnd w:id="43"/>
       <w:bookmarkEnd w:id="44"/>
-      <w:bookmarkEnd w:id="45"/>
       <w:r>
         <w:rPr>
           <w:i w:val="0"/>
@@ -5792,7 +5789,7 @@
       <w:pPr>
         <w:pStyle w:val="Help"/>
       </w:pPr>
-      <w:bookmarkStart w:id="46" w:name="_Toc25553323"/>
+      <w:bookmarkStart w:id="45" w:name="_Toc25553323"/>
       <w:r>
         <w:t xml:space="preserve">S'il reste encore des </w:t>
       </w:r>
@@ -5828,7 +5825,7 @@
       <w:r>
         <w:t>Conséquences sur l'utilisation du produit</w:t>
       </w:r>
-      <w:bookmarkEnd w:id="46"/>
+      <w:bookmarkEnd w:id="45"/>
     </w:p>
     <w:p>
       <w:pPr>
@@ -5849,18 +5846,18 @@
           <w:tab w:val="num" w:pos="360"/>
         </w:tabs>
       </w:pPr>
-      <w:bookmarkStart w:id="47" w:name="_Toc25553328"/>
-      <w:bookmarkStart w:id="48" w:name="_Toc71703263"/>
-      <w:bookmarkStart w:id="49" w:name="_Toc2333872"/>
+      <w:bookmarkStart w:id="46" w:name="_Toc25553328"/>
+      <w:bookmarkStart w:id="47" w:name="_Toc71703263"/>
+      <w:bookmarkStart w:id="48" w:name="_Toc2333872"/>
       <w:r>
         <w:t>C</w:t>
       </w:r>
+      <w:bookmarkEnd w:id="46"/>
       <w:bookmarkEnd w:id="47"/>
+      <w:r>
+        <w:t>onclusions</w:t>
+      </w:r>
       <w:bookmarkEnd w:id="48"/>
-      <w:r>
-        <w:t>onclusions</w:t>
-      </w:r>
-      <w:bookmarkEnd w:id="49"/>
     </w:p>
     <w:p>
       <w:pPr>
@@ -5942,16 +5939,16 @@
           <w:tab w:val="num" w:pos="360"/>
         </w:tabs>
       </w:pPr>
-      <w:bookmarkStart w:id="50" w:name="_Toc71703264"/>
-      <w:bookmarkStart w:id="51" w:name="_Toc2333873"/>
+      <w:bookmarkStart w:id="49" w:name="_Toc71703264"/>
+      <w:bookmarkStart w:id="50" w:name="_Toc2333873"/>
       <w:r>
         <w:t>A</w:t>
       </w:r>
+      <w:bookmarkEnd w:id="49"/>
+      <w:r>
+        <w:t>nnexes</w:t>
+      </w:r>
       <w:bookmarkEnd w:id="50"/>
-      <w:r>
-        <w:t>nnexes</w:t>
-      </w:r>
-      <w:bookmarkEnd w:id="51"/>
     </w:p>
     <w:p>
       <w:pPr>
@@ -5961,8 +5958,8 @@
           <w:iCs/>
         </w:rPr>
       </w:pPr>
-      <w:bookmarkStart w:id="52" w:name="_Toc71703265"/>
-      <w:bookmarkStart w:id="53" w:name="_Toc2333874"/>
+      <w:bookmarkStart w:id="51" w:name="_Toc71703265"/>
+      <w:bookmarkStart w:id="52" w:name="_Toc2333874"/>
       <w:r>
         <w:rPr>
           <w:i w:val="0"/>
@@ -5970,8 +5967,8 @@
         </w:rPr>
         <w:t>Sources – Bibliographie</w:t>
       </w:r>
+      <w:bookmarkEnd w:id="51"/>
       <w:bookmarkEnd w:id="52"/>
-      <w:bookmarkEnd w:id="53"/>
     </w:p>
     <w:p>
       <w:pPr>
@@ -6023,9 +6020,9 @@
           <w:iCs/>
         </w:rPr>
       </w:pPr>
-      <w:bookmarkStart w:id="54" w:name="_Toc25553330"/>
-      <w:bookmarkStart w:id="55" w:name="_Toc71703266"/>
-      <w:bookmarkStart w:id="56" w:name="_Toc2333875"/>
+      <w:bookmarkStart w:id="53" w:name="_Toc25553330"/>
+      <w:bookmarkStart w:id="54" w:name="_Toc71703266"/>
+      <w:bookmarkStart w:id="55" w:name="_Toc2333875"/>
       <w:r>
         <w:rPr>
           <w:i w:val="0"/>
@@ -6033,8 +6030,8 @@
         </w:rPr>
         <w:t xml:space="preserve">Journal de bord </w:t>
       </w:r>
+      <w:bookmarkEnd w:id="53"/>
       <w:bookmarkEnd w:id="54"/>
-      <w:bookmarkEnd w:id="55"/>
       <w:r>
         <w:rPr>
           <w:i w:val="0"/>
@@ -6042,7 +6039,7 @@
         </w:rPr>
         <w:t>du projet</w:t>
       </w:r>
-      <w:bookmarkEnd w:id="56"/>
+      <w:bookmarkEnd w:id="55"/>
     </w:p>
     <w:p/>
     <w:tbl>
@@ -6184,13 +6181,23 @@
           <w:tcPr>
             <w:tcW w:w="1134" w:type="dxa"/>
           </w:tcPr>
-          <w:p/>
+          <w:p>
+            <w:r>
+              <w:t>25.03.2019</w:t>
+            </w:r>
+          </w:p>
         </w:tc>
         <w:tc>
           <w:tcPr>
             <w:tcW w:w="7652" w:type="dxa"/>
           </w:tcPr>
-          <w:p/>
+          <w:p>
+            <w:r>
+              <w:t>Fin bateau graphique(touché, coulé, à l’eau)</w:t>
+            </w:r>
+            <w:bookmarkStart w:id="56" w:name="_GoBack"/>
+            <w:bookmarkEnd w:id="56"/>
+          </w:p>
         </w:tc>
       </w:tr>
       <w:tr>
@@ -6342,14 +6349,27 @@
     <w:r>
       <w:tab/>
     </w:r>
-    <w:fldSimple w:instr=" SAVEDATE  \* MERGEFORMAT ">
-      <w:r>
-        <w:rPr>
-          <w:noProof/>
-        </w:rPr>
-        <w:t>21/03/2019 10:10:00</w:t>
-      </w:r>
-    </w:fldSimple>
+    <w:r>
+      <w:fldChar w:fldCharType="begin"/>
+    </w:r>
+    <w:r>
+      <w:instrText xml:space="preserve"> SAVEDATE  \* MERGEFORMAT </w:instrText>
+    </w:r>
+    <w:r>
+      <w:fldChar w:fldCharType="separate"/>
+    </w:r>
+    <w:r>
+      <w:rPr>
+        <w:noProof/>
+      </w:rPr>
+      <w:t>21/03/2019 10:16:00</w:t>
+    </w:r>
+    <w:r>
+      <w:rPr>
+        <w:noProof/>
+      </w:rPr>
+      <w:fldChar w:fldCharType="end"/>
+    </w:r>
     <w:r>
       <w:rPr>
         <w:rStyle w:val="Numrodepage"/>
@@ -11302,7 +11322,7 @@
 </file>
 
 <file path=customXml/itemProps1.xml><?xml version="1.0" encoding="utf-8"?>
-<ds:datastoreItem xmlns:ds="http://schemas.openxmlformats.org/officeDocument/2006/customXml" ds:itemID="{144BF835-28C9-4232-97B6-18DA9F02FFF6}">
+<ds:datastoreItem xmlns:ds="http://schemas.openxmlformats.org/officeDocument/2006/customXml" ds:itemID="{DE249C9E-EBB3-4F9C-BC1E-BD819C03CCF7}">
   <ds:schemaRefs>
     <ds:schemaRef ds:uri="http://schemas.openxmlformats.org/officeDocument/2006/bibliography"/>
   </ds:schemaRefs>

</xml_diff>